<commit_message>
Implement priority permutation encoding, SBX and simplified trace graphs
</commit_message>
<xml_diff>
--- a/documents/Research Questions.docx
+++ b/documents/Research Questions.docx
@@ -44,6 +44,37 @@
       </w:r>
     </w:p>
     <w:p>
+      <w:pPr>
+        <w:rPr>
+          <w:color w:val="FF0000"/>
+        </w:rPr>
+      </w:pPr>
+      <w:r>
+        <w:rPr>
+          <w:color w:val="FF0000"/>
+        </w:rPr>
+        <w:t>H</w:t>
+      </w:r>
+      <w:r>
+        <w:rPr>
+          <w:color w:val="FF0000"/>
+        </w:rPr>
+        <w:t xml:space="preserve">ow to design an </w:t>
+      </w:r>
+      <w:r>
+        <w:rPr>
+          <w:color w:val="FF0000"/>
+        </w:rPr>
+        <w:t xml:space="preserve">effective </w:t>
+      </w:r>
+      <w:r>
+        <w:rPr>
+          <w:color w:val="FF0000"/>
+        </w:rPr>
+        <w:t>EA to test blockchain consensus algorithms against distributed concurrency bugs?</w:t>
+      </w:r>
+    </w:p>
+    <w:p>
       <w:r>
         <w:t>To answer the main research questions, I plan to answer the following sub research questions:</w:t>
       </w:r>
@@ -61,6 +92,25 @@
       </w:r>
     </w:p>
     <w:p>
+      <w:pPr>
+        <w:rPr>
+          <w:color w:val="FF0000"/>
+        </w:rPr>
+      </w:pPr>
+      <w:r>
+        <w:rPr>
+          <w:color w:val="FF0000"/>
+        </w:rPr>
+        <w:t xml:space="preserve">How can schedules be encoded </w:t>
+      </w:r>
+      <w:r>
+        <w:rPr>
+          <w:color w:val="FF0000"/>
+        </w:rPr>
+        <w:t>to be evaluated and modified by EAs?</w:t>
+      </w:r>
+    </w:p>
+    <w:p>
       <w:r>
         <w:rPr>
           <w:b/>
@@ -73,6 +123,25 @@
       </w:r>
     </w:p>
     <w:p>
+      <w:pPr>
+        <w:rPr>
+          <w:color w:val="FF0000"/>
+        </w:rPr>
+      </w:pPr>
+      <w:r>
+        <w:rPr>
+          <w:color w:val="FF0000"/>
+        </w:rPr>
+        <w:t>What fitness functions provide meaningful guidance to an EA for DCT</w:t>
+      </w:r>
+      <w:r>
+        <w:rPr>
+          <w:color w:val="FF0000"/>
+        </w:rPr>
+        <w:t xml:space="preserve"> compared to random DCT?</w:t>
+      </w:r>
+    </w:p>
+    <w:p>
       <w:r>
         <w:rPr>
           <w:b/>
@@ -87,23 +156,56 @@
     <w:p>
       <w:pPr>
         <w:rPr>
+          <w:color w:val="FF0000"/>
+        </w:rPr>
+      </w:pPr>
+      <w:r>
+        <w:rPr>
+          <w:color w:val="FF0000"/>
+        </w:rPr>
+        <w:t>-</w:t>
+      </w:r>
+    </w:p>
+    <w:p>
+      <w:pPr>
+        <w:rPr>
+          <w:color w:val="FF0000"/>
+        </w:rPr>
+      </w:pPr>
+      <w:r>
+        <w:rPr>
           <w:b/>
           <w:bCs/>
-        </w:rPr>
-      </w:pPr>
-    </w:p>
-    <w:p>
+          <w:color w:val="FF0000"/>
+        </w:rPr>
+        <w:t xml:space="preserve">RQ2 Experiment: </w:t>
+      </w:r>
+      <w:r>
+        <w:rPr>
+          <w:color w:val="FF0000"/>
+        </w:rPr>
+        <w:t>Trace graph edit distance?</w:t>
+      </w:r>
+    </w:p>
+    <w:p>
+      <w:pPr>
+        <w:rPr>
+          <w:color w:val="FF0000"/>
+        </w:rPr>
+      </w:pPr>
       <w:r>
         <w:rPr>
           <w:b/>
           <w:bCs/>
-        </w:rPr>
-        <w:t>Experiment</w:t>
-      </w:r>
-    </w:p>
-    <w:p>
-      <w:r>
-        <w:t>To answer the three sub questions, I plan to run one big experiment. This experiment consists of running various configurations of GDCT, and random search against a bug benchmark of three bugs:</w:t>
+          <w:color w:val="FF0000"/>
+        </w:rPr>
+        <w:t xml:space="preserve">RQ3 Experiment below: </w:t>
+      </w:r>
+      <w:r>
+        <w:rPr>
+          <w:color w:val="FF0000"/>
+        </w:rPr>
+        <w:t>using the result from the trace graph edit distance experiment to determine the encoding used?</w:t>
       </w:r>
     </w:p>
     <w:p>
@@ -112,13 +214,12 @@
           <w:b/>
           <w:bCs/>
         </w:rPr>
-        <w:t>B1 Proposal bug</w:t>
-      </w:r>
-      <w:r>
-        <w:t xml:space="preserve">: </w:t>
-      </w:r>
-      <w:r>
-        <w:t>Nodes will not check the monotonicity of the sequence number carried in proposal messages from other nodes. This allows an older proposal to override a more recent proposal, thereby enabling nodes to declare consensus on different transaction sets more easily. This violates the agreement property (1).</w:t>
+        <w:t>Experiment</w:t>
+      </w:r>
+    </w:p>
+    <w:p>
+      <w:r>
+        <w:t>To answer the three sub questions, I plan to run one big experiment. This experiment consists of running various configurations of GDCT, and random search against a bug benchmark of three bugs:</w:t>
       </w:r>
     </w:p>
     <w:p>
@@ -127,16 +228,13 @@
           <w:b/>
           <w:bCs/>
         </w:rPr>
-        <w:t xml:space="preserve">B2 Validation threshold bug: </w:t>
-      </w:r>
-      <w:r>
-        <w:t xml:space="preserve">By changing the validation quorum threshold from 80% to 40%, two nodes </w:t>
-      </w:r>
-      <w:r>
-        <w:t>can</w:t>
-      </w:r>
-      <w:r>
-        <w:t xml:space="preserve"> validate two different ledgers. This violates the agreement property (2).</w:t>
+        <w:t>B1 Proposal bug</w:t>
+      </w:r>
+      <w:r>
+        <w:t xml:space="preserve">: </w:t>
+      </w:r>
+      <w:r>
+        <w:t>Nodes will not check the monotonicity of the sequence number carried in proposal messages from other nodes. This allows an older proposal to override a more recent proposal, thereby enabling nodes to declare consensus on different transaction sets more easily. This violates the agreement property (1).</w:t>
       </w:r>
     </w:p>
     <w:p>
@@ -145,6 +243,18 @@
           <w:b/>
           <w:bCs/>
         </w:rPr>
+        <w:t xml:space="preserve">B2 Validation threshold bug: </w:t>
+      </w:r>
+      <w:r>
+        <w:t>By changing the validation quorum threshold from 80% to 40%, two nodes can validate two different ledgers. This violates the agreement property (2).</w:t>
+      </w:r>
+    </w:p>
+    <w:p>
+      <w:r>
+        <w:rPr>
+          <w:b/>
+          <w:bCs/>
+        </w:rPr>
         <w:t xml:space="preserve">B3 Validation sequence bug: </w:t>
       </w:r>
       <w:r>
@@ -154,7 +264,13 @@
         <w:t xml:space="preserve">more (TODO: figure out exact number) </w:t>
       </w:r>
       <w:r>
-        <w:t>ledger sequences lower than the ledger it last validated, the node will forget that it previously issued a validation for a ledger with this sequence number. This violates the integrity property (2).</w:t>
+        <w:t>ledger sequences lower than the ledger it validated</w:t>
+      </w:r>
+      <w:r>
+        <w:t xml:space="preserve"> last</w:t>
+      </w:r>
+      <w:r>
+        <w:t>, the node will forget that it previously issued a validation for a ledger with this sequence number. This violates the integrity property (2).</w:t>
       </w:r>
     </w:p>
     <w:p>
@@ -218,6 +334,7 @@
     </w:p>
     <w:p>
       <w:r>
+        <w:lastRenderedPageBreak/>
         <w:t xml:space="preserve">All configurations will be </w:t>
       </w:r>
       <w:r>
@@ -247,6 +364,9 @@
     </w:p>
     <w:p>
       <w:r>
+        <w:rPr>
+          <w:noProof/>
+        </w:rPr>
         <w:drawing>
           <wp:inline distT="0" distB="0" distL="0" distR="0" wp14:anchorId="7BFE630D" wp14:editId="692AE9B3">
             <wp:extent cx="3734321" cy="981212"/>
@@ -286,7 +406,6 @@
     </w:p>
     <w:p>
       <w:r>
-        <w:lastRenderedPageBreak/>
         <w:t>The cells will contain the number of runs that successfully discovered the bug through violation of the respective consensus property. Additionally, if for multiple configurations</w:t>
       </w:r>
       <w:r>

</xml_diff>